<commit_message>
Changed code file name, made changes to documentation
</commit_message>
<xml_diff>
--- a/Документация.docx
+++ b/Документация.docx
@@ -1,6 +1,6 @@
 
 <file path=word/document.xml><?xml version="1.0" encoding="utf-8"?>
-<w:document xmlns:wpc="http://schemas.microsoft.com/office/word/2010/wordprocessingCanvas" xmlns:cx="http://schemas.microsoft.com/office/drawing/2014/chartex" xmlns:cx1="http://schemas.microsoft.com/office/drawing/2015/9/8/chartex" xmlns:cx2="http://schemas.microsoft.com/office/drawing/2015/10/21/chartex" xmlns:cx3="http://schemas.microsoft.com/office/drawing/2016/5/9/chartex" xmlns:cx4="http://schemas.microsoft.com/office/drawing/2016/5/10/chartex" xmlns:cx5="http://schemas.microsoft.com/office/drawing/2016/5/11/chartex" xmlns:cx6="http://schemas.microsoft.com/office/drawing/2016/5/12/chartex" xmlns:cx7="http://schemas.microsoft.com/office/drawing/2016/5/13/chartex" xmlns:cx8="http://schemas.microsoft.com/office/drawing/2016/5/14/chartex" xmlns:mc="http://schemas.openxmlformats.org/markup-compatibility/2006" xmlns:aink="http://schemas.microsoft.com/office/drawing/2016/ink" xmlns:am3d="http://schemas.microsoft.com/office/drawing/2017/model3d" xmlns:o="urn:schemas-microsoft-com:office:office" xmlns:oel="http://schemas.microsoft.com/office/2019/extlst" xmlns:r="http://schemas.openxmlformats.org/officeDocument/2006/relationships" xmlns:m="http://schemas.openxmlformats.org/officeDocument/2006/math" xmlns:v="urn:schemas-microsoft-com:vml" xmlns:wp14="http://schemas.microsoft.com/office/word/2010/wordprocessingDrawing" xmlns:wp="http://schemas.openxmlformats.org/drawingml/2006/wordprocessingDrawing" xmlns:w10="urn:schemas-microsoft-com:office:word" xmlns:w="http://schemas.openxmlformats.org/wordprocessingml/2006/main" xmlns:w14="http://schemas.microsoft.com/office/word/2010/wordml" xmlns:w15="http://schemas.microsoft.com/office/word/2012/wordml" xmlns:w16cex="http://schemas.microsoft.com/office/word/2018/wordml/cex" xmlns:w16cid="http://schemas.microsoft.com/office/word/2016/wordml/cid" xmlns:w16="http://schemas.microsoft.com/office/word/2018/wordml" xmlns:w16du="http://schemas.microsoft.com/office/word/2023/wordml/word16du" xmlns:w16sdtdh="http://schemas.microsoft.com/office/word/2020/wordml/sdtdatahash" xmlns:w16se="http://schemas.microsoft.com/office/word/2015/wordml/symex" xmlns:wpg="http://schemas.microsoft.com/office/word/2010/wordprocessingGroup" xmlns:wpi="http://schemas.microsoft.com/office/word/2010/wordprocessingInk" xmlns:wne="http://schemas.microsoft.com/office/word/2006/wordml" xmlns:wps="http://schemas.microsoft.com/office/word/2010/wordprocessingShape" mc:Ignorable="w14 w15 w16se w16cid w16 w16cex w16sdtdh wp14">
+<w:document xmlns:wpc="http://schemas.microsoft.com/office/word/2010/wordprocessingCanvas" xmlns:cx="http://schemas.microsoft.com/office/drawing/2014/chartex" xmlns:mc="http://schemas.openxmlformats.org/markup-compatibility/2006" xmlns:o="urn:schemas-microsoft-com:office:office" xmlns:r="http://schemas.openxmlformats.org/officeDocument/2006/relationships" xmlns:m="http://schemas.openxmlformats.org/officeDocument/2006/math" xmlns:v="urn:schemas-microsoft-com:vml" xmlns:wp14="http://schemas.microsoft.com/office/word/2010/wordprocessingDrawing" xmlns:wp="http://schemas.openxmlformats.org/drawingml/2006/wordprocessingDrawing" xmlns:w10="urn:schemas-microsoft-com:office:word" xmlns:w="http://schemas.openxmlformats.org/wordprocessingml/2006/main" xmlns:w14="http://schemas.microsoft.com/office/word/2010/wordml" xmlns:w15="http://schemas.microsoft.com/office/word/2012/wordml" xmlns:w16se="http://schemas.microsoft.com/office/word/2015/wordml/symex" xmlns:wpg="http://schemas.microsoft.com/office/word/2010/wordprocessingGroup" xmlns:wpi="http://schemas.microsoft.com/office/word/2010/wordprocessingInk" xmlns:wne="http://schemas.microsoft.com/office/word/2006/wordml" xmlns:wps="http://schemas.microsoft.com/office/word/2010/wordprocessingShape" mc:Ignorable="w14 w15 w16se wp14">
   <w:body>
     <w:p>
       <w:pPr>
@@ -912,7 +912,6 @@
         <w:rPr>
           <w:sz w:val="24"/>
           <w:szCs w:val="24"/>
-          <w:lang w:val="bg-BG"/>
         </w:rPr>
         <w:drawing>
           <wp:inline distT="0" distB="0" distL="0" distR="0" wp14:anchorId="7F27A5BA" wp14:editId="71D39375">
@@ -1516,15 +1515,36 @@
           <w:lang w:val="bg-BG"/>
         </w:rPr>
       </w:pPr>
-      <w:r>
-        <w:rPr>
-          <w:b/>
-          <w:bCs/>
-          <w:sz w:val="24"/>
-          <w:szCs w:val="24"/>
-          <w:lang w:val="bg-BG"/>
-        </w:rPr>
-        <w:t>1 Пищялка(</w:t>
+      <w:bookmarkStart w:id="0" w:name="_GoBack"/>
+      <w:r>
+        <w:rPr>
+          <w:b/>
+          <w:bCs/>
+          <w:sz w:val="24"/>
+          <w:szCs w:val="24"/>
+          <w:lang w:val="bg-BG"/>
+        </w:rPr>
+        <w:t xml:space="preserve">1 </w:t>
+      </w:r>
+      <w:r>
+        <w:rPr>
+          <w:b/>
+          <w:bCs/>
+          <w:sz w:val="24"/>
+          <w:szCs w:val="24"/>
+          <w:lang w:val="bg-BG"/>
+        </w:rPr>
+        <w:t>Звънец</w:t>
+      </w:r>
+      <w:r>
+        <w:rPr>
+          <w:b/>
+          <w:bCs/>
+          <w:sz w:val="24"/>
+          <w:szCs w:val="24"/>
+          <w:lang w:val="bg-BG"/>
+        </w:rPr>
+        <w:t>(</w:t>
       </w:r>
       <w:r>
         <w:rPr>
@@ -1556,6 +1576,7 @@
         <w:t xml:space="preserve"> – за предаване на морзовия код със звук</w:t>
       </w:r>
     </w:p>
+    <w:bookmarkEnd w:id="0"/>
     <w:p>
       <w:pPr>
         <w:rPr>
@@ -2583,7 +2604,7 @@
 </file>
 
 <file path=word/endnotes.xml><?xml version="1.0" encoding="utf-8"?>
-<w:endnotes xmlns:wpc="http://schemas.microsoft.com/office/word/2010/wordprocessingCanvas" xmlns:cx="http://schemas.microsoft.com/office/drawing/2014/chartex" xmlns:cx1="http://schemas.microsoft.com/office/drawing/2015/9/8/chartex" xmlns:cx2="http://schemas.microsoft.com/office/drawing/2015/10/21/chartex" xmlns:cx3="http://schemas.microsoft.com/office/drawing/2016/5/9/chartex" xmlns:cx4="http://schemas.microsoft.com/office/drawing/2016/5/10/chartex" xmlns:cx5="http://schemas.microsoft.com/office/drawing/2016/5/11/chartex" xmlns:cx6="http://schemas.microsoft.com/office/drawing/2016/5/12/chartex" xmlns:cx7="http://schemas.microsoft.com/office/drawing/2016/5/13/chartex" xmlns:cx8="http://schemas.microsoft.com/office/drawing/2016/5/14/chartex" xmlns:mc="http://schemas.openxmlformats.org/markup-compatibility/2006" xmlns:aink="http://schemas.microsoft.com/office/drawing/2016/ink" xmlns:am3d="http://schemas.microsoft.com/office/drawing/2017/model3d" xmlns:o="urn:schemas-microsoft-com:office:office" xmlns:oel="http://schemas.microsoft.com/office/2019/extlst" xmlns:r="http://schemas.openxmlformats.org/officeDocument/2006/relationships" xmlns:m="http://schemas.openxmlformats.org/officeDocument/2006/math" xmlns:v="urn:schemas-microsoft-com:vml" xmlns:wp14="http://schemas.microsoft.com/office/word/2010/wordprocessingDrawing" xmlns:wp="http://schemas.openxmlformats.org/drawingml/2006/wordprocessingDrawing" xmlns:w10="urn:schemas-microsoft-com:office:word" xmlns:w="http://schemas.openxmlformats.org/wordprocessingml/2006/main" xmlns:w14="http://schemas.microsoft.com/office/word/2010/wordml" xmlns:w15="http://schemas.microsoft.com/office/word/2012/wordml" xmlns:w16cex="http://schemas.microsoft.com/office/word/2018/wordml/cex" xmlns:w16cid="http://schemas.microsoft.com/office/word/2016/wordml/cid" xmlns:w16="http://schemas.microsoft.com/office/word/2018/wordml" xmlns:w16du="http://schemas.microsoft.com/office/word/2023/wordml/word16du" xmlns:w16sdtdh="http://schemas.microsoft.com/office/word/2020/wordml/sdtdatahash" xmlns:w16se="http://schemas.microsoft.com/office/word/2015/wordml/symex" xmlns:wpg="http://schemas.microsoft.com/office/word/2010/wordprocessingGroup" xmlns:wpi="http://schemas.microsoft.com/office/word/2010/wordprocessingInk" xmlns:wne="http://schemas.microsoft.com/office/word/2006/wordml" xmlns:wps="http://schemas.microsoft.com/office/word/2010/wordprocessingShape" mc:Ignorable="w14 w15 w16se w16cid w16 w16cex w16sdtdh wp14">
+<w:endnotes xmlns:wpc="http://schemas.microsoft.com/office/word/2010/wordprocessingCanvas" xmlns:cx="http://schemas.microsoft.com/office/drawing/2014/chartex" xmlns:mc="http://schemas.openxmlformats.org/markup-compatibility/2006" xmlns:o="urn:schemas-microsoft-com:office:office" xmlns:r="http://schemas.openxmlformats.org/officeDocument/2006/relationships" xmlns:m="http://schemas.openxmlformats.org/officeDocument/2006/math" xmlns:v="urn:schemas-microsoft-com:vml" xmlns:wp14="http://schemas.microsoft.com/office/word/2010/wordprocessingDrawing" xmlns:wp="http://schemas.openxmlformats.org/drawingml/2006/wordprocessingDrawing" xmlns:w10="urn:schemas-microsoft-com:office:word" xmlns:w="http://schemas.openxmlformats.org/wordprocessingml/2006/main" xmlns:w14="http://schemas.microsoft.com/office/word/2010/wordml" xmlns:w15="http://schemas.microsoft.com/office/word/2012/wordml" xmlns:w16se="http://schemas.microsoft.com/office/word/2015/wordml/symex" xmlns:wpg="http://schemas.microsoft.com/office/word/2010/wordprocessingGroup" xmlns:wpi="http://schemas.microsoft.com/office/word/2010/wordprocessingInk" xmlns:wne="http://schemas.microsoft.com/office/word/2006/wordml" xmlns:wps="http://schemas.microsoft.com/office/word/2010/wordprocessingShape" mc:Ignorable="w14 w15 w16se wp14">
   <w:endnote w:type="separator" w:id="-1">
     <w:p>
       <w:pPr>
@@ -2608,7 +2629,7 @@
 </file>
 
 <file path=word/footer1.xml><?xml version="1.0" encoding="utf-8"?>
-<w:ftr xmlns:wpc="http://schemas.microsoft.com/office/word/2010/wordprocessingCanvas" xmlns:cx="http://schemas.microsoft.com/office/drawing/2014/chartex" xmlns:cx1="http://schemas.microsoft.com/office/drawing/2015/9/8/chartex" xmlns:cx2="http://schemas.microsoft.com/office/drawing/2015/10/21/chartex" xmlns:cx3="http://schemas.microsoft.com/office/drawing/2016/5/9/chartex" xmlns:cx4="http://schemas.microsoft.com/office/drawing/2016/5/10/chartex" xmlns:cx5="http://schemas.microsoft.com/office/drawing/2016/5/11/chartex" xmlns:cx6="http://schemas.microsoft.com/office/drawing/2016/5/12/chartex" xmlns:cx7="http://schemas.microsoft.com/office/drawing/2016/5/13/chartex" xmlns:cx8="http://schemas.microsoft.com/office/drawing/2016/5/14/chartex" xmlns:mc="http://schemas.openxmlformats.org/markup-compatibility/2006" xmlns:aink="http://schemas.microsoft.com/office/drawing/2016/ink" xmlns:am3d="http://schemas.microsoft.com/office/drawing/2017/model3d" xmlns:o="urn:schemas-microsoft-com:office:office" xmlns:oel="http://schemas.microsoft.com/office/2019/extlst" xmlns:r="http://schemas.openxmlformats.org/officeDocument/2006/relationships" xmlns:m="http://schemas.openxmlformats.org/officeDocument/2006/math" xmlns:v="urn:schemas-microsoft-com:vml" xmlns:wp14="http://schemas.microsoft.com/office/word/2010/wordprocessingDrawing" xmlns:wp="http://schemas.openxmlformats.org/drawingml/2006/wordprocessingDrawing" xmlns:w10="urn:schemas-microsoft-com:office:word" xmlns:w="http://schemas.openxmlformats.org/wordprocessingml/2006/main" xmlns:w14="http://schemas.microsoft.com/office/word/2010/wordml" xmlns:w15="http://schemas.microsoft.com/office/word/2012/wordml" xmlns:w16cex="http://schemas.microsoft.com/office/word/2018/wordml/cex" xmlns:w16cid="http://schemas.microsoft.com/office/word/2016/wordml/cid" xmlns:w16="http://schemas.microsoft.com/office/word/2018/wordml" xmlns:w16du="http://schemas.microsoft.com/office/word/2023/wordml/word16du" xmlns:w16sdtdh="http://schemas.microsoft.com/office/word/2020/wordml/sdtdatahash" xmlns:w16se="http://schemas.microsoft.com/office/word/2015/wordml/symex" xmlns:wpg="http://schemas.microsoft.com/office/word/2010/wordprocessingGroup" xmlns:wpi="http://schemas.microsoft.com/office/word/2010/wordprocessingInk" xmlns:wne="http://schemas.microsoft.com/office/word/2006/wordml" xmlns:wps="http://schemas.microsoft.com/office/word/2010/wordprocessingShape" mc:Ignorable="w14 w15 w16se w16cid w16 w16cex w16sdtdh wp14">
+<w:ftr xmlns:wpc="http://schemas.microsoft.com/office/word/2010/wordprocessingCanvas" xmlns:cx="http://schemas.microsoft.com/office/drawing/2014/chartex" xmlns:mc="http://schemas.openxmlformats.org/markup-compatibility/2006" xmlns:o="urn:schemas-microsoft-com:office:office" xmlns:r="http://schemas.openxmlformats.org/officeDocument/2006/relationships" xmlns:m="http://schemas.openxmlformats.org/officeDocument/2006/math" xmlns:v="urn:schemas-microsoft-com:vml" xmlns:wp14="http://schemas.microsoft.com/office/word/2010/wordprocessingDrawing" xmlns:wp="http://schemas.openxmlformats.org/drawingml/2006/wordprocessingDrawing" xmlns:w10="urn:schemas-microsoft-com:office:word" xmlns:w="http://schemas.openxmlformats.org/wordprocessingml/2006/main" xmlns:w14="http://schemas.microsoft.com/office/word/2010/wordml" xmlns:w15="http://schemas.microsoft.com/office/word/2012/wordml" xmlns:w16se="http://schemas.microsoft.com/office/word/2015/wordml/symex" xmlns:wpg="http://schemas.microsoft.com/office/word/2010/wordprocessingGroup" xmlns:wpi="http://schemas.microsoft.com/office/word/2010/wordprocessingInk" xmlns:wne="http://schemas.microsoft.com/office/word/2006/wordml" xmlns:wps="http://schemas.microsoft.com/office/word/2010/wordprocessingShape" mc:Ignorable="w14 w15 w16se wp14">
   <w:sdt>
     <w:sdtPr>
       <w:rPr>
@@ -2647,7 +2668,7 @@
           <w:fldChar w:fldCharType="separate"/>
         </w:r>
         <w:r>
-          <w:t>2</w:t>
+          <w:t>9</w:t>
         </w:r>
         <w:r>
           <w:fldChar w:fldCharType="end"/>
@@ -2664,7 +2685,7 @@
 </file>
 
 <file path=word/footnotes.xml><?xml version="1.0" encoding="utf-8"?>
-<w:footnotes xmlns:wpc="http://schemas.microsoft.com/office/word/2010/wordprocessingCanvas" xmlns:cx="http://schemas.microsoft.com/office/drawing/2014/chartex" xmlns:cx1="http://schemas.microsoft.com/office/drawing/2015/9/8/chartex" xmlns:cx2="http://schemas.microsoft.com/office/drawing/2015/10/21/chartex" xmlns:cx3="http://schemas.microsoft.com/office/drawing/2016/5/9/chartex" xmlns:cx4="http://schemas.microsoft.com/office/drawing/2016/5/10/chartex" xmlns:cx5="http://schemas.microsoft.com/office/drawing/2016/5/11/chartex" xmlns:cx6="http://schemas.microsoft.com/office/drawing/2016/5/12/chartex" xmlns:cx7="http://schemas.microsoft.com/office/drawing/2016/5/13/chartex" xmlns:cx8="http://schemas.microsoft.com/office/drawing/2016/5/14/chartex" xmlns:mc="http://schemas.openxmlformats.org/markup-compatibility/2006" xmlns:aink="http://schemas.microsoft.com/office/drawing/2016/ink" xmlns:am3d="http://schemas.microsoft.com/office/drawing/2017/model3d" xmlns:o="urn:schemas-microsoft-com:office:office" xmlns:oel="http://schemas.microsoft.com/office/2019/extlst" xmlns:r="http://schemas.openxmlformats.org/officeDocument/2006/relationships" xmlns:m="http://schemas.openxmlformats.org/officeDocument/2006/math" xmlns:v="urn:schemas-microsoft-com:vml" xmlns:wp14="http://schemas.microsoft.com/office/word/2010/wordprocessingDrawing" xmlns:wp="http://schemas.openxmlformats.org/drawingml/2006/wordprocessingDrawing" xmlns:w10="urn:schemas-microsoft-com:office:word" xmlns:w="http://schemas.openxmlformats.org/wordprocessingml/2006/main" xmlns:w14="http://schemas.microsoft.com/office/word/2010/wordml" xmlns:w15="http://schemas.microsoft.com/office/word/2012/wordml" xmlns:w16cex="http://schemas.microsoft.com/office/word/2018/wordml/cex" xmlns:w16cid="http://schemas.microsoft.com/office/word/2016/wordml/cid" xmlns:w16="http://schemas.microsoft.com/office/word/2018/wordml" xmlns:w16du="http://schemas.microsoft.com/office/word/2023/wordml/word16du" xmlns:w16sdtdh="http://schemas.microsoft.com/office/word/2020/wordml/sdtdatahash" xmlns:w16se="http://schemas.microsoft.com/office/word/2015/wordml/symex" xmlns:wpg="http://schemas.microsoft.com/office/word/2010/wordprocessingGroup" xmlns:wpi="http://schemas.microsoft.com/office/word/2010/wordprocessingInk" xmlns:wne="http://schemas.microsoft.com/office/word/2006/wordml" xmlns:wps="http://schemas.microsoft.com/office/word/2010/wordprocessingShape" mc:Ignorable="w14 w15 w16se w16cid w16 w16cex w16sdtdh wp14">
+<w:footnotes xmlns:wpc="http://schemas.microsoft.com/office/word/2010/wordprocessingCanvas" xmlns:cx="http://schemas.microsoft.com/office/drawing/2014/chartex" xmlns:mc="http://schemas.openxmlformats.org/markup-compatibility/2006" xmlns:o="urn:schemas-microsoft-com:office:office" xmlns:r="http://schemas.openxmlformats.org/officeDocument/2006/relationships" xmlns:m="http://schemas.openxmlformats.org/officeDocument/2006/math" xmlns:v="urn:schemas-microsoft-com:vml" xmlns:wp14="http://schemas.microsoft.com/office/word/2010/wordprocessingDrawing" xmlns:wp="http://schemas.openxmlformats.org/drawingml/2006/wordprocessingDrawing" xmlns:w10="urn:schemas-microsoft-com:office:word" xmlns:w="http://schemas.openxmlformats.org/wordprocessingml/2006/main" xmlns:w14="http://schemas.microsoft.com/office/word/2010/wordml" xmlns:w15="http://schemas.microsoft.com/office/word/2012/wordml" xmlns:w16se="http://schemas.microsoft.com/office/word/2015/wordml/symex" xmlns:wpg="http://schemas.microsoft.com/office/word/2010/wordprocessingGroup" xmlns:wpi="http://schemas.microsoft.com/office/word/2010/wordprocessingInk" xmlns:wne="http://schemas.microsoft.com/office/word/2006/wordml" xmlns:wps="http://schemas.microsoft.com/office/word/2010/wordprocessingShape" mc:Ignorable="w14 w15 w16se wp14">
   <w:footnote w:type="separator" w:id="-1">
     <w:p>
       <w:pPr>
@@ -2689,7 +2710,7 @@
 </file>
 
 <file path=word/numbering.xml><?xml version="1.0" encoding="utf-8"?>
-<w:numbering xmlns:wpc="http://schemas.microsoft.com/office/word/2010/wordprocessingCanvas" xmlns:cx="http://schemas.microsoft.com/office/drawing/2014/chartex" xmlns:cx1="http://schemas.microsoft.com/office/drawing/2015/9/8/chartex" xmlns:cx2="http://schemas.microsoft.com/office/drawing/2015/10/21/chartex" xmlns:cx3="http://schemas.microsoft.com/office/drawing/2016/5/9/chartex" xmlns:cx4="http://schemas.microsoft.com/office/drawing/2016/5/10/chartex" xmlns:cx5="http://schemas.microsoft.com/office/drawing/2016/5/11/chartex" xmlns:cx6="http://schemas.microsoft.com/office/drawing/2016/5/12/chartex" xmlns:cx7="http://schemas.microsoft.com/office/drawing/2016/5/13/chartex" xmlns:cx8="http://schemas.microsoft.com/office/drawing/2016/5/14/chartex" xmlns:mc="http://schemas.openxmlformats.org/markup-compatibility/2006" xmlns:aink="http://schemas.microsoft.com/office/drawing/2016/ink" xmlns:am3d="http://schemas.microsoft.com/office/drawing/2017/model3d" xmlns:o="urn:schemas-microsoft-com:office:office" xmlns:oel="http://schemas.microsoft.com/office/2019/extlst" xmlns:r="http://schemas.openxmlformats.org/officeDocument/2006/relationships" xmlns:m="http://schemas.openxmlformats.org/officeDocument/2006/math" xmlns:v="urn:schemas-microsoft-com:vml" xmlns:wp14="http://schemas.microsoft.com/office/word/2010/wordprocessingDrawing" xmlns:wp="http://schemas.openxmlformats.org/drawingml/2006/wordprocessingDrawing" xmlns:w10="urn:schemas-microsoft-com:office:word" xmlns:w="http://schemas.openxmlformats.org/wordprocessingml/2006/main" xmlns:w14="http://schemas.microsoft.com/office/word/2010/wordml" xmlns:w15="http://schemas.microsoft.com/office/word/2012/wordml" xmlns:w16cex="http://schemas.microsoft.com/office/word/2018/wordml/cex" xmlns:w16cid="http://schemas.microsoft.com/office/word/2016/wordml/cid" xmlns:w16="http://schemas.microsoft.com/office/word/2018/wordml" xmlns:w16du="http://schemas.microsoft.com/office/word/2023/wordml/word16du" xmlns:w16sdtdh="http://schemas.microsoft.com/office/word/2020/wordml/sdtdatahash" xmlns:w16se="http://schemas.microsoft.com/office/word/2015/wordml/symex" xmlns:wpg="http://schemas.microsoft.com/office/word/2010/wordprocessingGroup" xmlns:wpi="http://schemas.microsoft.com/office/word/2010/wordprocessingInk" xmlns:wne="http://schemas.microsoft.com/office/word/2006/wordml" xmlns:wps="http://schemas.microsoft.com/office/word/2010/wordprocessingShape" mc:Ignorable="w14 w15 w16se w16cid w16 w16cex w16sdtdh wp14">
+<w:numbering xmlns:wpc="http://schemas.microsoft.com/office/word/2010/wordprocessingCanvas" xmlns:cx="http://schemas.microsoft.com/office/drawing/2014/chartex" xmlns:mc="http://schemas.openxmlformats.org/markup-compatibility/2006" xmlns:o="urn:schemas-microsoft-com:office:office" xmlns:r="http://schemas.openxmlformats.org/officeDocument/2006/relationships" xmlns:m="http://schemas.openxmlformats.org/officeDocument/2006/math" xmlns:v="urn:schemas-microsoft-com:vml" xmlns:wp14="http://schemas.microsoft.com/office/word/2010/wordprocessingDrawing" xmlns:wp="http://schemas.openxmlformats.org/drawingml/2006/wordprocessingDrawing" xmlns:w10="urn:schemas-microsoft-com:office:word" xmlns:w="http://schemas.openxmlformats.org/wordprocessingml/2006/main" xmlns:w14="http://schemas.microsoft.com/office/word/2010/wordml" xmlns:w15="http://schemas.microsoft.com/office/word/2012/wordml" xmlns:w16se="http://schemas.microsoft.com/office/word/2015/wordml/symex" xmlns:wpg="http://schemas.microsoft.com/office/word/2010/wordprocessingGroup" xmlns:wpi="http://schemas.microsoft.com/office/word/2010/wordprocessingInk" xmlns:wne="http://schemas.microsoft.com/office/word/2006/wordml" xmlns:wps="http://schemas.microsoft.com/office/word/2010/wordprocessingShape" mc:Ignorable="w14 w15 w16se wp14">
   <w:abstractNum w:abstractNumId="0" w15:restartNumberingAfterBreak="0">
     <w:nsid w:val="437357FC"/>
     <w:multiLevelType w:val="hybridMultilevel"/>
@@ -2803,14 +2824,14 @@
       </w:rPr>
     </w:lvl>
   </w:abstractNum>
-  <w:num w:numId="1" w16cid:durableId="1703702973">
+  <w:num w:numId="1">
     <w:abstractNumId w:val="0"/>
   </w:num>
 </w:numbering>
 </file>
 
 <file path=word/styles.xml><?xml version="1.0" encoding="utf-8"?>
-<w:styles xmlns:mc="http://schemas.openxmlformats.org/markup-compatibility/2006" xmlns:r="http://schemas.openxmlformats.org/officeDocument/2006/relationships" xmlns:w="http://schemas.openxmlformats.org/wordprocessingml/2006/main" xmlns:w14="http://schemas.microsoft.com/office/word/2010/wordml" xmlns:w15="http://schemas.microsoft.com/office/word/2012/wordml" xmlns:w16cex="http://schemas.microsoft.com/office/word/2018/wordml/cex" xmlns:w16cid="http://schemas.microsoft.com/office/word/2016/wordml/cid" xmlns:w16="http://schemas.microsoft.com/office/word/2018/wordml" xmlns:w16sdtdh="http://schemas.microsoft.com/office/word/2020/wordml/sdtdatahash" xmlns:w16se="http://schemas.microsoft.com/office/word/2015/wordml/symex" mc:Ignorable="w14 w15 w16se w16cid w16 w16cex w16sdtdh">
+<w:styles xmlns:mc="http://schemas.openxmlformats.org/markup-compatibility/2006" xmlns:r="http://schemas.openxmlformats.org/officeDocument/2006/relationships" xmlns:w="http://schemas.openxmlformats.org/wordprocessingml/2006/main" xmlns:w14="http://schemas.microsoft.com/office/word/2010/wordml" xmlns:w15="http://schemas.microsoft.com/office/word/2012/wordml" xmlns:w16se="http://schemas.microsoft.com/office/word/2015/wordml/symex" mc:Ignorable="w14 w15 w16se">
   <w:docDefaults>
     <w:rPrDefault>
       <w:rPr>
@@ -2828,7 +2849,7 @@
       </w:pPr>
     </w:pPrDefault>
   </w:docDefaults>
-  <w:latentStyles w:defLockedState="0" w:defUIPriority="99" w:defSemiHidden="0" w:defUnhideWhenUsed="0" w:defQFormat="0" w:count="376">
+  <w:latentStyles w:defLockedState="0" w:defUIPriority="99" w:defSemiHidden="0" w:defUnhideWhenUsed="0" w:defQFormat="0" w:count="371">
     <w:lsdException w:name="Normal" w:uiPriority="0" w:qFormat="1"/>
     <w:lsdException w:name="heading 1" w:uiPriority="9" w:qFormat="1"/>
     <w:lsdException w:name="heading 2" w:semiHidden="1" w:uiPriority="9" w:unhideWhenUsed="1" w:qFormat="1"/>
@@ -3200,11 +3221,6 @@
     <w:lsdException w:name="List Table 5 Dark Accent 6" w:uiPriority="50"/>
     <w:lsdException w:name="List Table 6 Colorful Accent 6" w:uiPriority="51"/>
     <w:lsdException w:name="List Table 7 Colorful Accent 6" w:uiPriority="52"/>
-    <w:lsdException w:name="Mention" w:semiHidden="1" w:unhideWhenUsed="1"/>
-    <w:lsdException w:name="Smart Hyperlink" w:semiHidden="1" w:unhideWhenUsed="1"/>
-    <w:lsdException w:name="Hashtag" w:semiHidden="1" w:unhideWhenUsed="1"/>
-    <w:lsdException w:name="Unresolved Mention" w:semiHidden="1" w:unhideWhenUsed="1"/>
-    <w:lsdException w:name="Smart Link" w:semiHidden="1" w:unhideWhenUsed="1"/>
   </w:latentStyles>
   <w:style w:type="paragraph" w:default="1" w:styleId="Normal">
     <w:name w:val="Normal"/>
@@ -3595,7 +3611,7 @@
 </file>
 
 <file path=customXml/itemProps1.xml><?xml version="1.0" encoding="utf-8"?>
-<ds:datastoreItem xmlns:ds="http://schemas.openxmlformats.org/officeDocument/2006/customXml" ds:itemID="{BB4FE4C8-22CC-454C-AA5B-24F70958E147}">
+<ds:datastoreItem xmlns:ds="http://schemas.openxmlformats.org/officeDocument/2006/customXml" ds:itemID="{715BC854-5346-4C33-8AFD-36DA5E86503B}">
   <ds:schemaRefs>
     <ds:schemaRef ds:uri="http://schemas.openxmlformats.org/officeDocument/2006/bibliography"/>
   </ds:schemaRefs>

</xml_diff>

<commit_message>
fixed code and documentation
</commit_message>
<xml_diff>
--- a/Документация.docx
+++ b/Документация.docx
@@ -130,8 +130,6 @@
         </w:rPr>
         <w:br w:type="page"/>
       </w:r>
-      <w:bookmarkStart w:id="0" w:name="_GoBack"/>
-      <w:bookmarkEnd w:id="0"/>
     </w:p>
     <w:p>
       <w:pPr>
@@ -2159,22 +2157,37 @@
           </wp:inline>
         </w:drawing>
       </w:r>
-    </w:p>
-    <w:p>
-      <w:pPr>
-        <w:rPr>
-          <w:sz w:val="32"/>
-          <w:szCs w:val="32"/>
-          <w:lang w:val="bg-BG"/>
-        </w:rPr>
-      </w:pPr>
-      <w:r>
+      <w:bookmarkStart w:id="0" w:name="_GoBack"/>
+      <w:bookmarkEnd w:id="0"/>
+    </w:p>
+    <w:p>
+      <w:pPr>
+        <w:rPr>
+          <w:sz w:val="32"/>
+          <w:szCs w:val="32"/>
+          <w:lang w:val="bg-BG"/>
+        </w:rPr>
+      </w:pPr>
+      <w:r>
+        <w:rPr>
+          <w:sz w:val="32"/>
+          <w:szCs w:val="32"/>
+          <w:lang w:val="bg-BG"/>
+        </w:rPr>
         <w:lastRenderedPageBreak/>
+        <w:br w:type="textWrapping" w:clear="all"/>
+      </w:r>
+      <w:r>
+        <w:rPr>
+          <w:sz w:val="32"/>
+          <w:szCs w:val="32"/>
+          <w:lang w:val="bg-BG"/>
+        </w:rPr>
         <w:drawing>
-          <wp:inline distT="0" distB="0" distL="0" distR="0" wp14:anchorId="5405A9E3" wp14:editId="78535DE6">
-            <wp:extent cx="5400675" cy="6048375"/>
-            <wp:effectExtent l="0" t="0" r="9525" b="9525"/>
-            <wp:docPr id="1967534276" name="Picture 1" descr="A screen shot of a computer program&#10;&#10;Description automatically generated with low confidence"/>
+          <wp:inline distT="0" distB="0" distL="0" distR="0" wp14:anchorId="5B574AF0" wp14:editId="3EE2B174">
+            <wp:extent cx="5382376" cy="6039693"/>
+            <wp:effectExtent l="0" t="0" r="8890" b="0"/>
+            <wp:docPr id="1" name="Picture 1"/>
             <wp:cNvGraphicFramePr>
               <a:graphicFrameLocks xmlns:a="http://schemas.openxmlformats.org/drawingml/2006/main" noChangeAspect="1"/>
             </wp:cNvGraphicFramePr>
@@ -2182,7 +2195,7 @@
               <a:graphicData uri="http://schemas.openxmlformats.org/drawingml/2006/picture">
                 <pic:pic xmlns:pic="http://schemas.openxmlformats.org/drawingml/2006/picture">
                   <pic:nvPicPr>
-                    <pic:cNvPr id="1967534276" name="Picture 1" descr="A screen shot of a computer program&#10;&#10;Description automatically generated with low confidence"/>
+                    <pic:cNvPr id="1" name=""/>
                     <pic:cNvPicPr/>
                   </pic:nvPicPr>
                   <pic:blipFill>
@@ -2194,7 +2207,7 @@
                   <pic:spPr>
                     <a:xfrm>
                       <a:off x="0" y="0"/>
-                      <a:ext cx="5400675" cy="6048375"/>
+                      <a:ext cx="5382376" cy="6039693"/>
                     </a:xfrm>
                     <a:prstGeom prst="rect">
                       <a:avLst/>
@@ -2206,13 +2219,37 @@
           </wp:inline>
         </w:drawing>
       </w:r>
-      <w:r>
-        <w:rPr>
-          <w:sz w:val="32"/>
-          <w:szCs w:val="32"/>
-          <w:lang w:val="bg-BG"/>
-        </w:rPr>
-        <w:br w:type="textWrapping" w:clear="all"/>
+    </w:p>
+    <w:p>
+      <w:pPr>
+        <w:rPr>
+          <w:sz w:val="32"/>
+          <w:szCs w:val="32"/>
+          <w:lang w:val="bg-BG"/>
+        </w:rPr>
+      </w:pPr>
+      <w:r>
+        <w:rPr>
+          <w:sz w:val="32"/>
+          <w:szCs w:val="32"/>
+          <w:lang w:val="bg-BG"/>
+        </w:rPr>
+        <w:t xml:space="preserve">Намира на коя буква от азбуката отговаря подаденият морзов код. В случай на подаден празен </w:t>
+      </w:r>
+      <w:r>
+        <w:rPr>
+          <w:sz w:val="32"/>
+          <w:szCs w:val="32"/>
+        </w:rPr>
+        <w:t xml:space="preserve">string </w:t>
+      </w:r>
+      <w:r>
+        <w:rPr>
+          <w:sz w:val="32"/>
+          <w:szCs w:val="32"/>
+          <w:lang w:val="bg-BG"/>
+        </w:rPr>
+        <w:t>се изписва празно място, а ако е въведен невалиден морзов код (такъв, за който няма буква от азбуката) се извежда тире (-).</w:t>
       </w:r>
     </w:p>
     <w:p>
@@ -2477,19 +2514,32 @@
         </w:rPr>
       </w:pPr>
       <w:r>
+        <w:rPr>
+          <w:sz w:val="32"/>
+          <w:szCs w:val="32"/>
+          <w:lang w:val="bg-BG"/>
+        </w:rPr>
         <w:drawing>
-          <wp:anchor distT="0" distB="0" distL="114300" distR="114300" simplePos="0" relativeHeight="251664896" behindDoc="0" locked="0" layoutInCell="1" allowOverlap="1" wp14:anchorId="2A816AB4" wp14:editId="366B1C53">
+          <wp:anchor distT="0" distB="0" distL="114300" distR="114300" simplePos="0" relativeHeight="251661824" behindDoc="0" locked="0" layoutInCell="1" allowOverlap="1" wp14:anchorId="04B358A0" wp14:editId="5067FFC1">
             <wp:simplePos x="0" y="0"/>
             <wp:positionH relativeFrom="column">
-              <wp:posOffset>0</wp:posOffset>
+              <wp:posOffset>4445</wp:posOffset>
             </wp:positionH>
             <wp:positionV relativeFrom="paragraph">
-              <wp:posOffset>66040</wp:posOffset>
+              <wp:posOffset>-1905</wp:posOffset>
             </wp:positionV>
-            <wp:extent cx="3181350" cy="1676400"/>
-            <wp:effectExtent l="0" t="0" r="0" b="0"/>
-            <wp:wrapSquare wrapText="bothSides"/>
-            <wp:docPr id="235830004" name="Picture 1" descr="A picture containing text, screenshot, font&#10;&#10;Description automatically generated"/>
+            <wp:extent cx="3219450" cy="1685925"/>
+            <wp:effectExtent l="0" t="0" r="0" b="9525"/>
+            <wp:wrapThrough wrapText="bothSides">
+              <wp:wrapPolygon edited="0">
+                <wp:start x="0" y="0"/>
+                <wp:lineTo x="0" y="21478"/>
+                <wp:lineTo x="21472" y="21478"/>
+                <wp:lineTo x="21472" y="0"/>
+                <wp:lineTo x="0" y="0"/>
+              </wp:wrapPolygon>
+            </wp:wrapThrough>
+            <wp:docPr id="2" name="Picture 2"/>
             <wp:cNvGraphicFramePr>
               <a:graphicFrameLocks xmlns:a="http://schemas.openxmlformats.org/drawingml/2006/main" noChangeAspect="1"/>
             </wp:cNvGraphicFramePr>
@@ -2497,7 +2547,7 @@
               <a:graphicData uri="http://schemas.openxmlformats.org/drawingml/2006/picture">
                 <pic:pic xmlns:pic="http://schemas.openxmlformats.org/drawingml/2006/picture">
                   <pic:nvPicPr>
-                    <pic:cNvPr id="235830004" name="Picture 1" descr="A picture containing text, screenshot, font&#10;&#10;Description automatically generated"/>
+                    <pic:cNvPr id="1" name=""/>
                     <pic:cNvPicPr/>
                   </pic:nvPicPr>
                   <pic:blipFill>
@@ -2515,7 +2565,7 @@
                   <pic:spPr>
                     <a:xfrm>
                       <a:off x="0" y="0"/>
-                      <a:ext cx="3181350" cy="1676400"/>
+                      <a:ext cx="3219450" cy="1685925"/>
                     </a:xfrm>
                     <a:prstGeom prst="rect">
                       <a:avLst/>
@@ -2691,7 +2741,7 @@
           <w:fldChar w:fldCharType="separate"/>
         </w:r>
         <w:r>
-          <w:t>9</w:t>
+          <w:t>1</w:t>
         </w:r>
         <w:r>
           <w:fldChar w:fldCharType="end"/>
@@ -3343,6 +3393,47 @@
       <w:contextualSpacing/>
     </w:pPr>
   </w:style>
+  <w:style w:type="paragraph" w:styleId="EndnoteText">
+    <w:name w:val="endnote text"/>
+    <w:basedOn w:val="Normal"/>
+    <w:link w:val="EndnoteTextChar"/>
+    <w:uiPriority w:val="99"/>
+    <w:semiHidden/>
+    <w:unhideWhenUsed/>
+    <w:rsid w:val="00E27B76"/>
+    <w:pPr>
+      <w:spacing w:after="0" w:line="240" w:lineRule="auto"/>
+    </w:pPr>
+    <w:rPr>
+      <w:sz w:val="20"/>
+      <w:szCs w:val="20"/>
+    </w:rPr>
+  </w:style>
+  <w:style w:type="character" w:customStyle="1" w:styleId="EndnoteTextChar">
+    <w:name w:val="Endnote Text Char"/>
+    <w:basedOn w:val="DefaultParagraphFont"/>
+    <w:link w:val="EndnoteText"/>
+    <w:uiPriority w:val="99"/>
+    <w:semiHidden/>
+    <w:rsid w:val="00E27B76"/>
+    <w:rPr>
+      <w:noProof/>
+      <w:sz w:val="20"/>
+      <w:szCs w:val="20"/>
+      <w:lang w:val="en-US"/>
+    </w:rPr>
+  </w:style>
+  <w:style w:type="character" w:styleId="EndnoteReference">
+    <w:name w:val="endnote reference"/>
+    <w:basedOn w:val="DefaultParagraphFont"/>
+    <w:uiPriority w:val="99"/>
+    <w:semiHidden/>
+    <w:unhideWhenUsed/>
+    <w:rsid w:val="00E27B76"/>
+    <w:rPr>
+      <w:vertAlign w:val="superscript"/>
+    </w:rPr>
+  </w:style>
 </w:styles>
 </file>
 
@@ -3634,7 +3725,7 @@
 </file>
 
 <file path=customXml/itemProps1.xml><?xml version="1.0" encoding="utf-8"?>
-<ds:datastoreItem xmlns:ds="http://schemas.openxmlformats.org/officeDocument/2006/customXml" ds:itemID="{80E3BFA7-9474-47F4-BE20-FD9B2D9D691C}">
+<ds:datastoreItem xmlns:ds="http://schemas.openxmlformats.org/officeDocument/2006/customXml" ds:itemID="{FE652A11-42F5-41A2-8FC9-B23388D4713A}">
   <ds:schemaRefs>
     <ds:schemaRef ds:uri="http://schemas.openxmlformats.org/officeDocument/2006/bibliography"/>
   </ds:schemaRefs>

</xml_diff>